<commit_message>
feat: :zap: final doc
</commit_message>
<xml_diff>
--- a/reports/Student #4/Deliverable 04/04 - Requirements - Student #4.docx
+++ b/reports/Student #4/Deliverable 04/04 - Requirements - Student #4.docx
@@ -655,8 +655,16 @@
                   <w:rPr>
                     <w:rFonts w:asciiTheme="majorHAnsi" w:hAnsiTheme="majorHAnsi" w:cstheme="majorHAnsi"/>
                   </w:rPr>
-                  <w:t>, 2025</w:t>
+                  <w:t xml:space="preserve">, </w:t>
                 </w:r>
+                <w:proofErr w:type="gramStart"/>
+                <w:r>
+                  <w:rPr>
+                    <w:rFonts w:asciiTheme="majorHAnsi" w:hAnsiTheme="majorHAnsi" w:cstheme="majorHAnsi"/>
+                  </w:rPr>
+                  <w:t>2025</w:t>
+                </w:r>
+                <w:proofErr w:type="gramEnd"/>
                 <w:r>
                   <w:rPr>
                     <w:rFonts w:asciiTheme="majorHAnsi" w:hAnsiTheme="majorHAnsi" w:cstheme="majorHAnsi"/>
@@ -3516,7 +3524,13 @@
         </w:sdtPr>
         <w:sdtContent>
           <w:r>
-            <w:t xml:space="preserve">    </w:t>
+            <w:t xml:space="preserve"> </w:t>
+          </w:r>
+          <w:r>
+            <w:t>X</w:t>
+          </w:r>
+          <w:r>
+            <w:t xml:space="preserve">   </w:t>
           </w:r>
         </w:sdtContent>
       </w:sdt>
@@ -10628,6 +10642,7 @@
     <w:rsid w:val="00362E40"/>
     <w:rsid w:val="003936CA"/>
     <w:rsid w:val="004C7734"/>
+    <w:rsid w:val="004D3BE6"/>
     <w:rsid w:val="004D7778"/>
     <w:rsid w:val="004F2A33"/>
     <w:rsid w:val="005E7E6F"/>
@@ -10652,6 +10667,7 @@
     <w:rsid w:val="00C42E76"/>
     <w:rsid w:val="00C63AB0"/>
     <w:rsid w:val="00C85C89"/>
+    <w:rsid w:val="00CC70AF"/>
     <w:rsid w:val="00D00085"/>
     <w:rsid w:val="00D04804"/>
     <w:rsid w:val="00D453CC"/>

</xml_diff>